<commit_message>
update and add new file
</commit_message>
<xml_diff>
--- a/Analisi dei Requisiti/Requisiti.docx
+++ b/Analisi dei Requisiti/Requisiti.docx
@@ -743,7 +743,7 @@
           <w:sz w:val="28"/>
           <w:szCs w:val="28"/>
         </w:rPr>
-        <w:t xml:space="preserve">una visualizzazione </w:t>
+        <w:t xml:space="preserve">una visualizzazione di </w:t>
       </w:r>
       <w:proofErr w:type="spellStart"/>
       <w:r>
@@ -751,14 +751,7 @@
           <w:sz w:val="28"/>
           <w:szCs w:val="28"/>
         </w:rPr>
-        <w:t xml:space="preserve">di </w:t>
-      </w:r>
-      <w:r>
-        <w:rPr>
-          <w:sz w:val="28"/>
-          <w:szCs w:val="28"/>
-        </w:rPr>
-        <w:t>cor</w:t>
+        <w:t>coremi</w:t>
       </w:r>
       <w:proofErr w:type="spellEnd"/>
       <w:r>
@@ -766,7 +759,7 @@
           <w:sz w:val="28"/>
           <w:szCs w:val="28"/>
         </w:rPr>
-        <w:t xml:space="preserve">emi </w:t>
+        <w:t xml:space="preserve"> </w:t>
       </w:r>
     </w:p>
     <w:p>
@@ -870,7 +863,6 @@
         </w:rPr>
         <w:t xml:space="preserve">? </w:t>
       </w:r>
-      <w:proofErr w:type="gramStart"/>
       <w:r>
         <w:rPr>
           <w:b/>
@@ -878,9 +870,9 @@
           <w:sz w:val="28"/>
           <w:szCs w:val="28"/>
         </w:rPr>
-        <w:t>RF</w:t>
-      </w:r>
-      <w:proofErr w:type="gramEnd"/>
+        <w:t>RF_</w:t>
+      </w:r>
+      <w:proofErr w:type="gramStart"/>
       <w:r>
         <w:rPr>
           <w:b/>
@@ -888,7 +880,7 @@
           <w:sz w:val="28"/>
           <w:szCs w:val="28"/>
         </w:rPr>
-        <w:t>_</w:t>
+        <w:t>6</w:t>
       </w:r>
       <w:r>
         <w:rPr>
@@ -897,7 +889,7 @@
           <w:sz w:val="28"/>
           <w:szCs w:val="28"/>
         </w:rPr>
-        <w:t>6</w:t>
+        <w:t xml:space="preserve"> </w:t>
       </w:r>
       <w:r>
         <w:rPr>
@@ -906,8 +898,9 @@
           <w:sz w:val="28"/>
           <w:szCs w:val="28"/>
         </w:rPr>
-        <w:t xml:space="preserve"> </w:t>
-      </w:r>
+        <w:t>?</w:t>
+      </w:r>
+      <w:proofErr w:type="gramEnd"/>
       <w:r>
         <w:rPr>
           <w:b/>
@@ -915,7 +908,7 @@
           <w:sz w:val="28"/>
           <w:szCs w:val="28"/>
         </w:rPr>
-        <w:t xml:space="preserve">? </w:t>
+        <w:t xml:space="preserve"> </w:t>
       </w:r>
       <w:r>
         <w:rPr>
@@ -950,6 +943,14 @@
           <w:u w:val="single"/>
         </w:rPr>
         <w:t>difica URL servizio REST</w:t>
+      </w:r>
+      <w:r>
+        <w:rPr>
+          <w:sz w:val="28"/>
+          <w:szCs w:val="28"/>
+          <w:u w:val="single"/>
+        </w:rPr>
+        <w:t xml:space="preserve"> API</w:t>
       </w:r>
       <w:r>
         <w:rPr>
@@ -996,6 +997,13 @@
         </w:rPr>
         <w:t xml:space="preserve"> un pannello per poter cambiare l’URL del servizio REST </w:t>
       </w:r>
+      <w:r>
+        <w:rPr>
+          <w:sz w:val="28"/>
+          <w:szCs w:val="28"/>
+        </w:rPr>
+        <w:t>API</w:t>
+      </w:r>
     </w:p>
     <w:p>
       <w:pPr>
@@ -1991,28 +1999,7 @@
           <w:sz w:val="28"/>
           <w:szCs w:val="28"/>
         </w:rPr>
-        <w:t>UC_</w:t>
-      </w:r>
-      <w:r>
-        <w:rPr>
-          <w:sz w:val="28"/>
-          <w:szCs w:val="28"/>
-        </w:rPr>
-        <w:t>5</w:t>
-      </w:r>
-      <w:r>
-        <w:rPr>
-          <w:sz w:val="28"/>
-          <w:szCs w:val="28"/>
-        </w:rPr>
-        <w:t xml:space="preserve"> </w:t>
-      </w:r>
-      <w:r>
-        <w:rPr>
-          <w:sz w:val="28"/>
-          <w:szCs w:val="28"/>
-        </w:rPr>
-        <w:t>Simulazione modifica isola di calore</w:t>
+        <w:t>UC_5 Simulazione modifica isola di calore</w:t>
       </w:r>
     </w:p>
     <w:p>
@@ -3774,7 +3761,23 @@
                 <w:sz w:val="28"/>
                 <w:szCs w:val="28"/>
               </w:rPr>
-              <w:t xml:space="preserve"> visualizza correttamente i dettagli relativi all’isola di calore</w:t>
+              <w:t xml:space="preserve"> visualizza correttamente i </w:t>
+            </w:r>
+            <w:proofErr w:type="spellStart"/>
+            <w:r>
+              <w:rPr>
+                <w:sz w:val="28"/>
+                <w:szCs w:val="28"/>
+              </w:rPr>
+              <w:t>coremi</w:t>
+            </w:r>
+            <w:proofErr w:type="spellEnd"/>
+            <w:r>
+              <w:rPr>
+                <w:sz w:val="28"/>
+                <w:szCs w:val="28"/>
+              </w:rPr>
+              <w:t xml:space="preserve"> relativi all’isola di calore</w:t>
             </w:r>
           </w:p>
         </w:tc>
@@ -8370,17 +8373,18 @@
           <w:szCs w:val="36"/>
         </w:rPr>
         <w:lastRenderedPageBreak/>
-        <w:t>Diagramma delle classi</w:t>
-      </w:r>
-      <w:r>
+        <w:t xml:space="preserve">Diagramma delle classi </w:t>
+      </w:r>
+    </w:p>
+    <w:p>
+      <w:pPr>
         <w:rPr>
           <w:b/>
           <w:bCs/>
           <w:sz w:val="36"/>
           <w:szCs w:val="36"/>
         </w:rPr>
-        <w:t xml:space="preserve"> </w:t>
-      </w:r>
+      </w:pPr>
     </w:p>
     <w:p>
       <w:pPr>
@@ -8395,68 +8399,10 @@
     <w:p>
       <w:pPr>
         <w:rPr>
-          <w:b/>
-          <w:bCs/>
-          <w:sz w:val="36"/>
-          <w:szCs w:val="36"/>
-        </w:rPr>
-      </w:pPr>
-    </w:p>
-    <w:p>
-      <w:pPr>
-        <w:rPr>
           <w:sz w:val="40"/>
           <w:szCs w:val="40"/>
         </w:rPr>
       </w:pPr>
-      <w:r>
-        <w:rPr>
-          <w:noProof/>
-          <w:sz w:val="40"/>
-          <w:szCs w:val="40"/>
-        </w:rPr>
-        <w:drawing>
-          <wp:inline distT="0" distB="0" distL="0" distR="0" wp14:anchorId="432AE35F" wp14:editId="0256643E">
-            <wp:extent cx="6116320" cy="3547745"/>
-            <wp:effectExtent l="0" t="0" r="5080" b="0"/>
-            <wp:docPr id="5" name="Immagine 5"/>
-            <wp:cNvGraphicFramePr>
-              <a:graphicFrameLocks xmlns:a="http://schemas.openxmlformats.org/drawingml/2006/main" noChangeAspect="1"/>
-            </wp:cNvGraphicFramePr>
-            <a:graphic xmlns:a="http://schemas.openxmlformats.org/drawingml/2006/main">
-              <a:graphicData uri="http://schemas.openxmlformats.org/drawingml/2006/picture">
-                <pic:pic xmlns:pic="http://schemas.openxmlformats.org/drawingml/2006/picture">
-                  <pic:nvPicPr>
-                    <pic:cNvPr id="5" name="Immagine 5"/>
-                    <pic:cNvPicPr/>
-                  </pic:nvPicPr>
-                  <pic:blipFill>
-                    <a:blip r:embed="rId6">
-                      <a:extLst>
-                        <a:ext uri="{28A0092B-C50C-407E-A947-70E740481C1C}">
-                          <a14:useLocalDpi xmlns:a14="http://schemas.microsoft.com/office/drawing/2010/main" val="0"/>
-                        </a:ext>
-                      </a:extLst>
-                    </a:blip>
-                    <a:stretch>
-                      <a:fillRect/>
-                    </a:stretch>
-                  </pic:blipFill>
-                  <pic:spPr>
-                    <a:xfrm>
-                      <a:off x="0" y="0"/>
-                      <a:ext cx="6116320" cy="3547745"/>
-                    </a:xfrm>
-                    <a:prstGeom prst="rect">
-                      <a:avLst/>
-                    </a:prstGeom>
-                  </pic:spPr>
-                </pic:pic>
-              </a:graphicData>
-            </a:graphic>
-          </wp:inline>
-        </w:drawing>
-      </w:r>
     </w:p>
     <w:sectPr>
       <w:pgSz w:w="11900" w:h="16840"/>

</xml_diff>